<commit_message>
Last day phase 1 notes
</commit_message>
<xml_diff>
--- a/MEAN Stack Notes.docx
+++ b/MEAN Stack Notes.docx
@@ -18802,6 +18802,1123 @@
         </w:rPr>
         <w:br/>
       </w:r>
+    </w:p>
+    <w:p>
+      <w:pPr>
+        <w:rPr>
+          <w:b/>
+          <w:sz w:val="28"/>
+          <w:szCs w:val="28"/>
+        </w:rPr>
+      </w:pPr>
+    </w:p>
+    <w:p>
+      <w:pPr>
+        <w:rPr>
+          <w:b/>
+          <w:sz w:val="28"/>
+          <w:szCs w:val="28"/>
+        </w:rPr>
+      </w:pPr>
+    </w:p>
+    <w:p>
+      <w:pPr>
+        <w:rPr>
+          <w:b/>
+          <w:sz w:val="28"/>
+          <w:szCs w:val="28"/>
+        </w:rPr>
+      </w:pPr>
+    </w:p>
+    <w:p>
+      <w:pPr>
+        <w:rPr>
+          <w:b/>
+          <w:sz w:val="28"/>
+          <w:szCs w:val="28"/>
+        </w:rPr>
+      </w:pPr>
+    </w:p>
+    <w:p>
+      <w:pPr>
+        <w:rPr>
+          <w:b/>
+          <w:sz w:val="28"/>
+          <w:szCs w:val="28"/>
+        </w:rPr>
+      </w:pPr>
+    </w:p>
+    <w:p>
+      <w:pPr>
+        <w:rPr>
+          <w:b/>
+          <w:sz w:val="28"/>
+          <w:szCs w:val="28"/>
+        </w:rPr>
+      </w:pPr>
+    </w:p>
+    <w:p>
+      <w:pPr>
+        <w:rPr>
+          <w:b/>
+          <w:sz w:val="28"/>
+          <w:szCs w:val="28"/>
+        </w:rPr>
+      </w:pPr>
+      <w:r>
+        <w:rPr>
+          <w:b/>
+          <w:sz w:val="28"/>
+          <w:szCs w:val="28"/>
+          <w:highlight w:val="yellow"/>
+        </w:rPr>
+        <w:lastRenderedPageBreak/>
+        <w:t>Day 8 : 28-03-2021</w:t>
+      </w:r>
+    </w:p>
+    <w:p>
+      <w:pPr>
+        <w:rPr>
+          <w:b/>
+          <w:sz w:val="28"/>
+          <w:szCs w:val="28"/>
+        </w:rPr>
+      </w:pPr>
+    </w:p>
+    <w:p>
+      <w:pPr>
+        <w:rPr>
+          <w:b/>
+          <w:sz w:val="28"/>
+          <w:szCs w:val="28"/>
+        </w:rPr>
+      </w:pPr>
+      <w:r>
+        <w:rPr>
+          <w:b/>
+          <w:sz w:val="28"/>
+          <w:szCs w:val="28"/>
+        </w:rPr>
+        <w:t xml:space="preserve">CSS : Cascading Style Sheet </w:t>
+      </w:r>
+    </w:p>
+    <w:p>
+      <w:pPr>
+        <w:rPr>
+          <w:b/>
+          <w:sz w:val="28"/>
+          <w:szCs w:val="28"/>
+        </w:rPr>
+      </w:pPr>
+      <w:r>
+        <w:rPr>
+          <w:b/>
+          <w:sz w:val="28"/>
+          <w:szCs w:val="28"/>
+        </w:rPr>
+        <w:t xml:space="preserve">Inline CSS </w:t>
+      </w:r>
+    </w:p>
+    <w:p>
+      <w:pPr>
+        <w:rPr>
+          <w:b/>
+          <w:sz w:val="28"/>
+          <w:szCs w:val="28"/>
+        </w:rPr>
+      </w:pPr>
+      <w:r>
+        <w:rPr>
+          <w:b/>
+          <w:sz w:val="28"/>
+          <w:szCs w:val="28"/>
+        </w:rPr>
+        <w:t xml:space="preserve">Internal CSS </w:t>
+      </w:r>
+    </w:p>
+    <w:p>
+      <w:pPr>
+        <w:rPr>
+          <w:b/>
+          <w:sz w:val="28"/>
+          <w:szCs w:val="28"/>
+        </w:rPr>
+      </w:pPr>
+      <w:r>
+        <w:rPr>
+          <w:b/>
+          <w:sz w:val="28"/>
+          <w:szCs w:val="28"/>
+        </w:rPr>
+        <w:t xml:space="preserve">External CSS </w:t>
+      </w:r>
+    </w:p>
+    <w:p>
+      <w:pPr>
+        <w:rPr>
+          <w:b/>
+          <w:sz w:val="28"/>
+          <w:szCs w:val="28"/>
+        </w:rPr>
+      </w:pPr>
+      <w:r>
+        <w:rPr>
+          <w:b/>
+          <w:sz w:val="28"/>
+          <w:szCs w:val="28"/>
+        </w:rPr>
+        <w:t>div{color:red}</w:t>
+      </w:r>
+    </w:p>
+    <w:p>
+      <w:pPr>
+        <w:rPr>
+          <w:b/>
+          <w:sz w:val="28"/>
+          <w:szCs w:val="28"/>
+        </w:rPr>
+      </w:pPr>
+    </w:p>
+    <w:p>
+      <w:pPr>
+        <w:rPr>
+          <w:b/>
+          <w:sz w:val="28"/>
+          <w:szCs w:val="28"/>
+        </w:rPr>
+      </w:pPr>
+      <w:r>
+        <w:rPr>
+          <w:b/>
+          <w:sz w:val="28"/>
+          <w:szCs w:val="28"/>
+        </w:rPr>
+        <w:t>.</w:t>
+      </w:r>
+      <w:r>
+        <w:rPr>
+          <w:b/>
+          <w:sz w:val="28"/>
+          <w:szCs w:val="28"/>
+          <w:highlight w:val="yellow"/>
+        </w:rPr>
+        <w:t>fontClass</w:t>
+      </w:r>
+      <w:r>
+        <w:rPr>
+          <w:b/>
+          <w:sz w:val="28"/>
+          <w:szCs w:val="28"/>
+        </w:rPr>
+        <w:t>{font-family:’’,color:’’,font-size:’’,}</w:t>
+      </w:r>
+    </w:p>
+    <w:p>
+      <w:pPr>
+        <w:rPr>
+          <w:b/>
+          <w:sz w:val="28"/>
+          <w:szCs w:val="28"/>
+        </w:rPr>
+      </w:pPr>
+    </w:p>
+    <w:p>
+      <w:pPr>
+        <w:rPr>
+          <w:b/>
+          <w:sz w:val="28"/>
+          <w:szCs w:val="28"/>
+        </w:rPr>
+      </w:pPr>
+      <w:r>
+        <w:rPr>
+          <w:b/>
+          <w:sz w:val="28"/>
+          <w:szCs w:val="28"/>
+        </w:rPr>
+        <w:t xml:space="preserve">Using CSS we have to create user-defined classes with set of properties. </w:t>
+      </w:r>
+    </w:p>
+    <w:p>
+      <w:pPr>
+        <w:rPr>
+          <w:b/>
+          <w:sz w:val="28"/>
+          <w:szCs w:val="28"/>
+        </w:rPr>
+      </w:pPr>
+      <w:r>
+        <w:rPr>
+          <w:b/>
+          <w:sz w:val="28"/>
+          <w:szCs w:val="28"/>
+        </w:rPr>
+        <w:t xml:space="preserve">Margin, padding, dimension. </w:t>
+      </w:r>
+    </w:p>
+    <w:p>
+      <w:pPr>
+        <w:rPr>
+          <w:b/>
+          <w:sz w:val="28"/>
+          <w:szCs w:val="28"/>
+        </w:rPr>
+      </w:pPr>
+      <w:r>
+        <w:rPr>
+          <w:b/>
+          <w:sz w:val="28"/>
+          <w:szCs w:val="28"/>
+        </w:rPr>
+        <w:t xml:space="preserve">Mobile </w:t>
+      </w:r>
+    </w:p>
+    <w:p>
+      <w:pPr>
+        <w:rPr>
+          <w:b/>
+          <w:sz w:val="28"/>
+          <w:szCs w:val="28"/>
+        </w:rPr>
+      </w:pPr>
+      <w:r>
+        <w:rPr>
+          <w:b/>
+          <w:sz w:val="28"/>
+          <w:szCs w:val="28"/>
+        </w:rPr>
+        <w:t xml:space="preserve">PC </w:t>
+      </w:r>
+    </w:p>
+    <w:p>
+      <w:pPr>
+        <w:rPr>
+          <w:b/>
+          <w:sz w:val="28"/>
+          <w:szCs w:val="28"/>
+        </w:rPr>
+      </w:pPr>
+      <w:r>
+        <w:rPr>
+          <w:b/>
+          <w:sz w:val="28"/>
+          <w:szCs w:val="28"/>
+        </w:rPr>
+        <w:t xml:space="preserve">Laptop </w:t>
+      </w:r>
+    </w:p>
+    <w:p>
+      <w:pPr>
+        <w:rPr>
+          <w:b/>
+          <w:sz w:val="28"/>
+          <w:szCs w:val="28"/>
+        </w:rPr>
+      </w:pPr>
+      <w:r>
+        <w:rPr>
+          <w:b/>
+          <w:sz w:val="28"/>
+          <w:szCs w:val="28"/>
+        </w:rPr>
+        <w:t xml:space="preserve">Etc </w:t>
+      </w:r>
+    </w:p>
+    <w:p>
+      <w:pPr>
+        <w:rPr>
+          <w:b/>
+          <w:sz w:val="28"/>
+          <w:szCs w:val="28"/>
+        </w:rPr>
+      </w:pPr>
+    </w:p>
+    <w:p>
+      <w:pPr>
+        <w:rPr>
+          <w:b/>
+          <w:sz w:val="28"/>
+          <w:szCs w:val="28"/>
+        </w:rPr>
+      </w:pPr>
+      <w:r>
+        <w:rPr>
+          <w:b/>
+          <w:sz w:val="28"/>
+          <w:szCs w:val="28"/>
+          <w:highlight w:val="yellow"/>
+        </w:rPr>
+        <w:t>Bootstrap</w:t>
+      </w:r>
+      <w:r>
+        <w:rPr>
+          <w:b/>
+          <w:sz w:val="28"/>
+          <w:szCs w:val="28"/>
+        </w:rPr>
+        <w:t xml:space="preserve"> : Bootstrap is the open source most popular CSS framework for developing responsive and mobile – first websites. </w:t>
+      </w:r>
+    </w:p>
+    <w:p>
+      <w:pPr>
+        <w:rPr>
+          <w:b/>
+          <w:sz w:val="28"/>
+          <w:szCs w:val="28"/>
+        </w:rPr>
+      </w:pPr>
+    </w:p>
+    <w:p>
+      <w:pPr>
+        <w:rPr>
+          <w:b/>
+          <w:sz w:val="28"/>
+          <w:szCs w:val="28"/>
+        </w:rPr>
+      </w:pPr>
+    </w:p>
+    <w:p>
+      <w:pPr>
+        <w:rPr>
+          <w:b/>
+          <w:sz w:val="28"/>
+          <w:szCs w:val="28"/>
+        </w:rPr>
+      </w:pPr>
+      <w:r>
+        <w:rPr>
+          <w:b/>
+          <w:sz w:val="28"/>
+          <w:szCs w:val="28"/>
+        </w:rPr>
+        <w:t xml:space="preserve">Bootstrap provide lot of pre-defined classes with respective type of html tags. </w:t>
+      </w:r>
+    </w:p>
+    <w:p>
+      <w:pPr>
+        <w:rPr>
+          <w:b/>
+          <w:sz w:val="28"/>
+          <w:szCs w:val="28"/>
+        </w:rPr>
+      </w:pPr>
+    </w:p>
+    <w:p>
+      <w:pPr>
+        <w:rPr>
+          <w:b/>
+          <w:sz w:val="28"/>
+          <w:szCs w:val="28"/>
+        </w:rPr>
+      </w:pPr>
+      <w:r>
+        <w:rPr>
+          <w:b/>
+          <w:sz w:val="28"/>
+          <w:szCs w:val="28"/>
+        </w:rPr>
+        <w:t xml:space="preserve">Like div,p,table,form,nav specific CSS classes. </w:t>
+      </w:r>
+    </w:p>
+    <w:p>
+      <w:pPr>
+        <w:rPr>
+          <w:b/>
+          <w:sz w:val="28"/>
+          <w:szCs w:val="28"/>
+        </w:rPr>
+      </w:pPr>
+    </w:p>
+    <w:p>
+      <w:pPr>
+        <w:shd w:val="clear" w:color="auto" w:fill="FFFFFF"/>
+        <w:spacing w:after="0" w:line="360" w:lineRule="atLeast"/>
+        <w:rPr>
+          <w:rFonts w:ascii="Consolas" w:eastAsia="Times New Roman" w:hAnsi="Consolas" w:cs="Times New Roman"/>
+          <w:color w:val="000000"/>
+          <w:sz w:val="27"/>
+          <w:szCs w:val="27"/>
+          <w:lang w:eastAsia="en-IN"/>
+        </w:rPr>
+      </w:pPr>
+      <w:r>
+        <w:rPr>
+          <w:rFonts w:ascii="Consolas" w:eastAsia="Times New Roman" w:hAnsi="Consolas" w:cs="Times New Roman"/>
+          <w:color w:val="000000"/>
+          <w:sz w:val="27"/>
+          <w:szCs w:val="27"/>
+          <w:lang w:eastAsia="en-IN"/>
+        </w:rPr>
+        <w:lastRenderedPageBreak/>
+        <w:t> </w:t>
+      </w:r>
+      <w:r>
+        <w:rPr>
+          <w:rFonts w:ascii="Consolas" w:eastAsia="Times New Roman" w:hAnsi="Consolas" w:cs="Times New Roman"/>
+          <w:color w:val="800000"/>
+          <w:sz w:val="27"/>
+          <w:szCs w:val="27"/>
+          <w:lang w:eastAsia="en-IN"/>
+        </w:rPr>
+        <w:t>&lt;meta</w:t>
+      </w:r>
+      <w:r>
+        <w:rPr>
+          <w:rFonts w:ascii="Consolas" w:eastAsia="Times New Roman" w:hAnsi="Consolas" w:cs="Times New Roman"/>
+          <w:color w:val="000000"/>
+          <w:sz w:val="27"/>
+          <w:szCs w:val="27"/>
+          <w:lang w:eastAsia="en-IN"/>
+        </w:rPr>
+        <w:t> </w:t>
+      </w:r>
+      <w:r>
+        <w:rPr>
+          <w:rFonts w:ascii="Consolas" w:eastAsia="Times New Roman" w:hAnsi="Consolas" w:cs="Times New Roman"/>
+          <w:color w:val="FF0000"/>
+          <w:sz w:val="27"/>
+          <w:szCs w:val="27"/>
+          <w:lang w:eastAsia="en-IN"/>
+        </w:rPr>
+        <w:t>name</w:t>
+      </w:r>
+      <w:r>
+        <w:rPr>
+          <w:rFonts w:ascii="Consolas" w:eastAsia="Times New Roman" w:hAnsi="Consolas" w:cs="Times New Roman"/>
+          <w:color w:val="000000"/>
+          <w:sz w:val="27"/>
+          <w:szCs w:val="27"/>
+          <w:lang w:eastAsia="en-IN"/>
+        </w:rPr>
+        <w:t>=</w:t>
+      </w:r>
+      <w:r>
+        <w:rPr>
+          <w:rFonts w:ascii="Consolas" w:eastAsia="Times New Roman" w:hAnsi="Consolas" w:cs="Times New Roman"/>
+          <w:color w:val="0000FF"/>
+          <w:sz w:val="27"/>
+          <w:szCs w:val="27"/>
+          <w:lang w:eastAsia="en-IN"/>
+        </w:rPr>
+        <w:t>"viewport"</w:t>
+      </w:r>
+      <w:r>
+        <w:rPr>
+          <w:rFonts w:ascii="Consolas" w:eastAsia="Times New Roman" w:hAnsi="Consolas" w:cs="Times New Roman"/>
+          <w:color w:val="000000"/>
+          <w:sz w:val="27"/>
+          <w:szCs w:val="27"/>
+          <w:lang w:eastAsia="en-IN"/>
+        </w:rPr>
+        <w:t> </w:t>
+      </w:r>
+      <w:r>
+        <w:rPr>
+          <w:rFonts w:ascii="Consolas" w:eastAsia="Times New Roman" w:hAnsi="Consolas" w:cs="Times New Roman"/>
+          <w:color w:val="FF0000"/>
+          <w:sz w:val="27"/>
+          <w:szCs w:val="27"/>
+          <w:lang w:eastAsia="en-IN"/>
+        </w:rPr>
+        <w:t>content</w:t>
+      </w:r>
+      <w:r>
+        <w:rPr>
+          <w:rFonts w:ascii="Consolas" w:eastAsia="Times New Roman" w:hAnsi="Consolas" w:cs="Times New Roman"/>
+          <w:color w:val="000000"/>
+          <w:sz w:val="27"/>
+          <w:szCs w:val="27"/>
+          <w:lang w:eastAsia="en-IN"/>
+        </w:rPr>
+        <w:t>=</w:t>
+      </w:r>
+      <w:r>
+        <w:rPr>
+          <w:rFonts w:ascii="Consolas" w:eastAsia="Times New Roman" w:hAnsi="Consolas" w:cs="Times New Roman"/>
+          <w:color w:val="0000FF"/>
+          <w:sz w:val="27"/>
+          <w:szCs w:val="27"/>
+          <w:lang w:eastAsia="en-IN"/>
+        </w:rPr>
+        <w:t>"width=device-width, initial-scale=1.0"</w:t>
+      </w:r>
+      <w:r>
+        <w:rPr>
+          <w:rFonts w:ascii="Consolas" w:eastAsia="Times New Roman" w:hAnsi="Consolas" w:cs="Times New Roman"/>
+          <w:color w:val="800000"/>
+          <w:sz w:val="27"/>
+          <w:szCs w:val="27"/>
+          <w:lang w:eastAsia="en-IN"/>
+        </w:rPr>
+        <w:t>&gt;</w:t>
+      </w:r>
+    </w:p>
+    <w:p>
+      <w:pPr>
+        <w:rPr>
+          <w:b/>
+          <w:sz w:val="28"/>
+          <w:szCs w:val="28"/>
+        </w:rPr>
+      </w:pPr>
+    </w:p>
+    <w:p>
+      <w:pPr>
+        <w:rPr>
+          <w:b/>
+          <w:sz w:val="28"/>
+          <w:szCs w:val="28"/>
+        </w:rPr>
+      </w:pPr>
+      <w:r>
+        <w:rPr>
+          <w:b/>
+          <w:sz w:val="28"/>
+          <w:szCs w:val="28"/>
+        </w:rPr>
+        <w:t xml:space="preserve">The viewport is the user’s visible area of a web page. </w:t>
+      </w:r>
+    </w:p>
+    <w:p>
+      <w:pPr>
+        <w:rPr>
+          <w:b/>
+          <w:sz w:val="28"/>
+          <w:szCs w:val="28"/>
+        </w:rPr>
+      </w:pPr>
+    </w:p>
+    <w:p>
+      <w:pPr>
+        <w:rPr>
+          <w:b/>
+          <w:sz w:val="28"/>
+          <w:szCs w:val="28"/>
+        </w:rPr>
+      </w:pPr>
+      <w:r>
+        <w:rPr>
+          <w:b/>
+          <w:sz w:val="28"/>
+          <w:szCs w:val="28"/>
+        </w:rPr>
+        <w:t xml:space="preserve">We can add bootstrap features to current using </w:t>
+      </w:r>
+    </w:p>
+    <w:p>
+      <w:pPr>
+        <w:pStyle w:val="ListParagraph"/>
+        <w:numPr>
+          <w:ilvl w:val="0"/>
+          <w:numId w:val="15"/>
+        </w:numPr>
+        <w:rPr>
+          <w:b/>
+          <w:sz w:val="28"/>
+          <w:szCs w:val="28"/>
+        </w:rPr>
+      </w:pPr>
+      <w:r>
+        <w:rPr>
+          <w:b/>
+          <w:sz w:val="28"/>
+          <w:szCs w:val="28"/>
+        </w:rPr>
+        <w:t xml:space="preserve">Download the file and provide the path. </w:t>
+      </w:r>
+    </w:p>
+    <w:p>
+      <w:pPr>
+        <w:pStyle w:val="ListParagraph"/>
+        <w:numPr>
+          <w:ilvl w:val="0"/>
+          <w:numId w:val="15"/>
+        </w:numPr>
+        <w:rPr>
+          <w:b/>
+          <w:sz w:val="28"/>
+          <w:szCs w:val="28"/>
+          <w:highlight w:val="yellow"/>
+        </w:rPr>
+      </w:pPr>
+      <w:r>
+        <w:rPr>
+          <w:b/>
+          <w:sz w:val="28"/>
+          <w:szCs w:val="28"/>
+          <w:highlight w:val="yellow"/>
+        </w:rPr>
+        <w:t xml:space="preserve">Refer the Online CDN path. </w:t>
+      </w:r>
+    </w:p>
+    <w:p>
+      <w:pPr>
+        <w:pStyle w:val="ListParagraph"/>
+        <w:numPr>
+          <w:ilvl w:val="0"/>
+          <w:numId w:val="15"/>
+        </w:numPr>
+        <w:rPr>
+          <w:b/>
+          <w:sz w:val="28"/>
+          <w:szCs w:val="28"/>
+        </w:rPr>
+      </w:pPr>
+      <w:r>
+        <w:rPr>
+          <w:b/>
+          <w:sz w:val="28"/>
+          <w:szCs w:val="28"/>
+        </w:rPr>
+        <w:t xml:space="preserve">Using node download. </w:t>
+      </w:r>
+    </w:p>
+    <w:p>
+      <w:pPr>
+        <w:rPr>
+          <w:b/>
+          <w:sz w:val="28"/>
+          <w:szCs w:val="28"/>
+        </w:rPr>
+      </w:pPr>
+    </w:p>
+    <w:p>
+      <w:pPr>
+        <w:rPr>
+          <w:b/>
+          <w:sz w:val="28"/>
+          <w:szCs w:val="28"/>
+        </w:rPr>
+      </w:pPr>
+      <w:r>
+        <w:rPr>
+          <w:b/>
+          <w:sz w:val="28"/>
+          <w:szCs w:val="28"/>
+        </w:rPr>
+        <w:t xml:space="preserve">Bootstrap classes </w:t>
+      </w:r>
+    </w:p>
+    <w:p>
+      <w:pPr>
+        <w:rPr>
+          <w:b/>
+          <w:sz w:val="28"/>
+          <w:szCs w:val="28"/>
+        </w:rPr>
+      </w:pPr>
+    </w:p>
+    <w:p>
+      <w:pPr>
+        <w:pStyle w:val="ListParagraph"/>
+        <w:numPr>
+          <w:ilvl w:val="0"/>
+          <w:numId w:val="16"/>
+        </w:numPr>
+        <w:rPr>
+          <w:b/>
+          <w:sz w:val="28"/>
+          <w:szCs w:val="28"/>
+        </w:rPr>
+      </w:pPr>
+      <w:r>
+        <w:rPr>
+          <w:b/>
+          <w:sz w:val="28"/>
+          <w:szCs w:val="28"/>
+        </w:rPr>
+        <w:t xml:space="preserve">Div related classes </w:t>
+      </w:r>
+    </w:p>
+    <w:p>
+      <w:pPr>
+        <w:pStyle w:val="ListParagraph"/>
+        <w:rPr>
+          <w:b/>
+          <w:sz w:val="28"/>
+          <w:szCs w:val="28"/>
+        </w:rPr>
+      </w:pPr>
+      <w:r>
+        <w:rPr>
+          <w:b/>
+          <w:sz w:val="28"/>
+          <w:szCs w:val="28"/>
+        </w:rPr>
+        <w:t xml:space="preserve">container and container-fluid </w:t>
+      </w:r>
+    </w:p>
+    <w:p>
+      <w:pPr>
+        <w:pStyle w:val="ListParagraph"/>
+        <w:rPr>
+          <w:b/>
+          <w:sz w:val="28"/>
+          <w:szCs w:val="28"/>
+        </w:rPr>
+      </w:pPr>
+    </w:p>
+    <w:p>
+      <w:pPr>
+        <w:pStyle w:val="ListParagraph"/>
+        <w:rPr>
+          <w:b/>
+          <w:sz w:val="28"/>
+          <w:szCs w:val="28"/>
+        </w:rPr>
+      </w:pPr>
+      <w:r>
+        <w:rPr>
+          <w:b/>
+          <w:sz w:val="28"/>
+          <w:szCs w:val="28"/>
+        </w:rPr>
+        <w:t xml:space="preserve">Container is a the fixed width size bootstrap class. </w:t>
+      </w:r>
+    </w:p>
+    <w:p>
+      <w:pPr>
+        <w:pStyle w:val="ListParagraph"/>
+        <w:rPr>
+          <w:b/>
+          <w:sz w:val="28"/>
+          <w:szCs w:val="28"/>
+        </w:rPr>
+      </w:pPr>
+      <w:r>
+        <w:rPr>
+          <w:b/>
+          <w:sz w:val="28"/>
+          <w:szCs w:val="28"/>
+        </w:rPr>
+        <w:t xml:space="preserve">Container-fluid : This type of class take full width the web page. </w:t>
+      </w:r>
+    </w:p>
+    <w:p>
+      <w:pPr>
+        <w:pStyle w:val="ListParagraph"/>
+        <w:rPr>
+          <w:b/>
+          <w:sz w:val="28"/>
+          <w:szCs w:val="28"/>
+        </w:rPr>
+      </w:pPr>
+    </w:p>
+    <w:p>
+      <w:pPr>
+        <w:pStyle w:val="ListParagraph"/>
+        <w:numPr>
+          <w:ilvl w:val="0"/>
+          <w:numId w:val="16"/>
+        </w:numPr>
+        <w:rPr>
+          <w:b/>
+          <w:sz w:val="28"/>
+          <w:szCs w:val="28"/>
+        </w:rPr>
+      </w:pPr>
+      <w:r>
+        <w:rPr>
+          <w:b/>
+          <w:sz w:val="28"/>
+          <w:szCs w:val="28"/>
+        </w:rPr>
+        <w:t xml:space="preserve">Button classes : </w:t>
+      </w:r>
+    </w:p>
+    <w:p>
+      <w:pPr>
+        <w:pStyle w:val="ListParagraph"/>
+        <w:numPr>
+          <w:ilvl w:val="0"/>
+          <w:numId w:val="16"/>
+        </w:numPr>
+        <w:rPr>
+          <w:b/>
+          <w:sz w:val="28"/>
+          <w:szCs w:val="28"/>
+        </w:rPr>
+      </w:pPr>
+      <w:r>
+        <w:rPr>
+          <w:b/>
+          <w:sz w:val="28"/>
+          <w:szCs w:val="28"/>
+        </w:rPr>
+        <w:t xml:space="preserve">Grid layout : Bootstrap use grid layout </w:t>
+      </w:r>
+      <w:r>
+        <w:rPr>
+          <w:b/>
+          <w:sz w:val="28"/>
+          <w:szCs w:val="28"/>
+        </w:rPr>
+        <w:t xml:space="preserve">system to align container, row and columns to layout. </w:t>
+      </w:r>
+    </w:p>
+    <w:p>
+      <w:pPr>
+        <w:ind w:left="720"/>
+        <w:rPr>
+          <w:b/>
+          <w:sz w:val="28"/>
+          <w:szCs w:val="28"/>
+        </w:rPr>
+      </w:pPr>
+      <w:r>
+        <w:rPr>
+          <w:b/>
+          <w:sz w:val="28"/>
+          <w:szCs w:val="28"/>
+        </w:rPr>
+        <w:t xml:space="preserve">Row and column </w:t>
+      </w:r>
+    </w:p>
+    <w:p>
+      <w:pPr>
+        <w:ind w:left="720"/>
+        <w:rPr>
+          <w:b/>
+          <w:sz w:val="28"/>
+          <w:szCs w:val="28"/>
+        </w:rPr>
+      </w:pPr>
+    </w:p>
+    <w:p>
+      <w:pPr>
+        <w:ind w:left="720"/>
+        <w:rPr>
+          <w:b/>
+          <w:sz w:val="28"/>
+          <w:szCs w:val="28"/>
+        </w:rPr>
+      </w:pPr>
+      <w:r>
+        <w:rPr>
+          <w:b/>
+          <w:sz w:val="28"/>
+          <w:szCs w:val="28"/>
+        </w:rPr>
+        <w:t xml:space="preserve">Each row divided into 12 column as standards. </w:t>
+      </w:r>
+    </w:p>
+    <w:p>
+      <w:pPr>
+        <w:ind w:left="720"/>
+        <w:rPr>
+          <w:b/>
+          <w:sz w:val="28"/>
+          <w:szCs w:val="28"/>
+        </w:rPr>
+      </w:pPr>
+    </w:p>
+    <w:p>
+      <w:pPr>
+        <w:ind w:left="720"/>
+        <w:rPr>
+          <w:b/>
+          <w:sz w:val="28"/>
+          <w:szCs w:val="28"/>
+        </w:rPr>
+      </w:pPr>
+      <w:r>
+        <w:rPr>
+          <w:b/>
+          <w:sz w:val="28"/>
+          <w:szCs w:val="28"/>
+        </w:rPr>
+        <w:t xml:space="preserve">Xs : extra small </w:t>
+      </w:r>
+    </w:p>
+    <w:p>
+      <w:pPr>
+        <w:ind w:left="720"/>
+        <w:rPr>
+          <w:b/>
+          <w:sz w:val="28"/>
+          <w:szCs w:val="28"/>
+        </w:rPr>
+      </w:pPr>
+      <w:r>
+        <w:rPr>
+          <w:b/>
+          <w:sz w:val="28"/>
+          <w:szCs w:val="28"/>
+        </w:rPr>
+        <w:t xml:space="preserve">Sm : small </w:t>
+      </w:r>
+    </w:p>
+    <w:p>
+      <w:pPr>
+        <w:ind w:left="720"/>
+        <w:rPr>
+          <w:b/>
+          <w:sz w:val="28"/>
+          <w:szCs w:val="28"/>
+        </w:rPr>
+      </w:pPr>
+      <w:r>
+        <w:rPr>
+          <w:b/>
+          <w:sz w:val="28"/>
+          <w:szCs w:val="28"/>
+        </w:rPr>
+        <w:t xml:space="preserve">Md : medium </w:t>
+      </w:r>
+    </w:p>
+    <w:p>
+      <w:pPr>
+        <w:ind w:left="720"/>
+        <w:rPr>
+          <w:b/>
+          <w:sz w:val="28"/>
+          <w:szCs w:val="28"/>
+        </w:rPr>
+      </w:pPr>
+      <w:r>
+        <w:rPr>
+          <w:b/>
+          <w:sz w:val="28"/>
+          <w:szCs w:val="28"/>
+        </w:rPr>
+        <w:t xml:space="preserve">Lg : large </w:t>
+      </w:r>
+    </w:p>
+    <w:p>
+      <w:pPr>
+        <w:ind w:left="720"/>
+        <w:rPr>
+          <w:b/>
+          <w:sz w:val="28"/>
+          <w:szCs w:val="28"/>
+        </w:rPr>
+      </w:pPr>
+      <w:r>
+        <w:rPr>
+          <w:b/>
+          <w:sz w:val="28"/>
+          <w:szCs w:val="28"/>
+        </w:rPr>
+        <w:t xml:space="preserve">Xl : extra large </w:t>
+      </w:r>
+    </w:p>
+    <w:p>
+      <w:pPr>
+        <w:pStyle w:val="ListParagraph"/>
+        <w:numPr>
+          <w:ilvl w:val="0"/>
+          <w:numId w:val="16"/>
+        </w:numPr>
+        <w:rPr>
+          <w:b/>
+          <w:sz w:val="28"/>
+          <w:szCs w:val="28"/>
+        </w:rPr>
+      </w:pPr>
+      <w:r>
+        <w:rPr>
+          <w:b/>
+          <w:sz w:val="28"/>
+          <w:szCs w:val="28"/>
+        </w:rPr>
+        <w:lastRenderedPageBreak/>
+        <w:t xml:space="preserve">Alert classes </w:t>
+      </w:r>
+    </w:p>
+    <w:p>
+      <w:pPr>
+        <w:pStyle w:val="ListParagraph"/>
+        <w:numPr>
+          <w:ilvl w:val="0"/>
+          <w:numId w:val="16"/>
+        </w:numPr>
+        <w:rPr>
+          <w:b/>
+          <w:sz w:val="28"/>
+          <w:szCs w:val="28"/>
+        </w:rPr>
+      </w:pPr>
+      <w:r>
+        <w:rPr>
+          <w:b/>
+          <w:sz w:val="28"/>
+          <w:szCs w:val="28"/>
+        </w:rPr>
+        <w:t xml:space="preserve">Jumbotron : This class is use to display flexible component for show casting unit style contents. </w:t>
+      </w:r>
+    </w:p>
+    <w:p>
+      <w:pPr>
+        <w:rPr>
+          <w:b/>
+          <w:sz w:val="28"/>
+          <w:szCs w:val="28"/>
+        </w:rPr>
+      </w:pPr>
+    </w:p>
+    <w:p>
+      <w:pPr>
+        <w:pStyle w:val="ListParagraph"/>
+        <w:rPr>
+          <w:b/>
+          <w:sz w:val="28"/>
+          <w:szCs w:val="28"/>
+        </w:rPr>
+      </w:pPr>
+    </w:p>
+    <w:p>
+      <w:pPr>
+        <w:ind w:left="360"/>
+        <w:rPr>
+          <w:b/>
+          <w:sz w:val="28"/>
+          <w:szCs w:val="28"/>
+        </w:rPr>
+      </w:pPr>
+    </w:p>
+    <w:p>
+      <w:pPr>
+        <w:rPr>
+          <w:b/>
+          <w:sz w:val="28"/>
+          <w:szCs w:val="28"/>
+        </w:rPr>
+      </w:pPr>
+    </w:p>
+    <w:p>
+      <w:pPr>
+        <w:rPr>
+          <w:b/>
+          <w:sz w:val="28"/>
+          <w:szCs w:val="28"/>
+        </w:rPr>
+      </w:pPr>
+      <w:r>
+        <w:rPr>
+          <w:b/>
+          <w:sz w:val="28"/>
+          <w:szCs w:val="28"/>
+        </w:rPr>
+        <w:t xml:space="preserve">Modals : Bootstrap modals offer a lightweight JavaScript customized popup message. </w:t>
+      </w:r>
+    </w:p>
+    <w:p>
+      <w:pPr>
+        <w:rPr>
+          <w:b/>
+          <w:sz w:val="28"/>
+          <w:szCs w:val="28"/>
+        </w:rPr>
+      </w:pPr>
+    </w:p>
+    <w:p>
+      <w:pPr>
+        <w:rPr>
+          <w:b/>
+          <w:sz w:val="28"/>
+          <w:szCs w:val="28"/>
+        </w:rPr>
+      </w:pPr>
       <w:bookmarkStart w:id="0" w:name="_GoBack"/>
       <w:bookmarkEnd w:id="0"/>
     </w:p>
@@ -18862,22 +19979,16 @@
     <w:p>
       <w:pPr>
         <w:rPr>
-          <w:sz w:val="28"/>
-          <w:szCs w:val="28"/>
-        </w:rPr>
-      </w:pPr>
-    </w:p>
-    <w:p>
-      <w:pPr>
-        <w:rPr>
-          <w:sz w:val="28"/>
-          <w:szCs w:val="28"/>
-        </w:rPr>
-      </w:pPr>
-    </w:p>
-    <w:p>
-      <w:pPr>
-        <w:rPr>
+          <w:b/>
+          <w:sz w:val="28"/>
+          <w:szCs w:val="28"/>
+        </w:rPr>
+      </w:pPr>
+    </w:p>
+    <w:p>
+      <w:pPr>
+        <w:rPr>
+          <w:b/>
           <w:sz w:val="28"/>
           <w:szCs w:val="28"/>
         </w:rPr>
@@ -18931,6 +20042,48 @@
         </w:rPr>
       </w:pPr>
       <w:hyperlink r:id="rId8" w:history="1">
+        <w:r>
+          <w:rPr>
+            <w:rStyle w:val="Hyperlink"/>
+            <w:sz w:val="28"/>
+            <w:szCs w:val="28"/>
+          </w:rPr>
+          <w:t>https://www.trustpilot.com/review/simplilearn.com</w:t>
+        </w:r>
+      </w:hyperlink>
+    </w:p>
+    <w:p>
+      <w:pPr>
+        <w:rPr>
+          <w:sz w:val="28"/>
+          <w:szCs w:val="28"/>
+        </w:rPr>
+      </w:pPr>
+    </w:p>
+    <w:p>
+      <w:pPr>
+        <w:rPr>
+          <w:sz w:val="28"/>
+          <w:szCs w:val="28"/>
+        </w:rPr>
+      </w:pPr>
+    </w:p>
+    <w:p>
+      <w:pPr>
+        <w:rPr>
+          <w:sz w:val="28"/>
+          <w:szCs w:val="28"/>
+        </w:rPr>
+      </w:pPr>
+    </w:p>
+    <w:p>
+      <w:pPr>
+        <w:rPr>
+          <w:sz w:val="28"/>
+          <w:szCs w:val="28"/>
+        </w:rPr>
+      </w:pPr>
+      <w:hyperlink r:id="rId9" w:history="1">
         <w:r>
           <w:rPr>
             <w:rStyle w:val="Hyperlink"/>
@@ -18963,7 +20116,7 @@
           <w:szCs w:val="28"/>
         </w:rPr>
       </w:pPr>
-      <w:hyperlink r:id="rId9" w:history="1">
+      <w:hyperlink r:id="rId10" w:history="1">
         <w:r>
           <w:rPr>
             <w:rStyle w:val="Hyperlink"/>
@@ -20085,9 +21238,9 @@
     </w:lvl>
   </w:abstractNum>
   <w:abstractNum w:abstractNumId="11" w15:restartNumberingAfterBreak="0">
-    <w:nsid w:val="64D517B2"/>
+    <w:nsid w:val="5AEC61AE"/>
     <w:multiLevelType w:val="hybridMultilevel"/>
-    <w:tmpl w:val="6EE81A38"/>
+    <w:tmpl w:val="B2281838"/>
     <w:lvl w:ilvl="0" w:tplc="4009000F">
       <w:start w:val="1"/>
       <w:numFmt w:val="decimal"/>
@@ -20174,9 +21327,9 @@
     </w:lvl>
   </w:abstractNum>
   <w:abstractNum w:abstractNumId="12" w15:restartNumberingAfterBreak="0">
-    <w:nsid w:val="76E879EE"/>
+    <w:nsid w:val="64D517B2"/>
     <w:multiLevelType w:val="hybridMultilevel"/>
-    <w:tmpl w:val="0C5A263C"/>
+    <w:tmpl w:val="6EE81A38"/>
     <w:lvl w:ilvl="0" w:tplc="4009000F">
       <w:start w:val="1"/>
       <w:numFmt w:val="decimal"/>
@@ -20263,9 +21416,9 @@
     </w:lvl>
   </w:abstractNum>
   <w:abstractNum w:abstractNumId="13" w15:restartNumberingAfterBreak="0">
-    <w:nsid w:val="7790244C"/>
+    <w:nsid w:val="6B927CCE"/>
     <w:multiLevelType w:val="hybridMultilevel"/>
-    <w:tmpl w:val="913E6F54"/>
+    <w:tmpl w:val="941C9CA6"/>
     <w:lvl w:ilvl="0" w:tplc="4009000F">
       <w:start w:val="1"/>
       <w:numFmt w:val="decimal"/>
@@ -20351,11 +21504,189 @@
       </w:pPr>
     </w:lvl>
   </w:abstractNum>
+  <w:abstractNum w:abstractNumId="14" w15:restartNumberingAfterBreak="0">
+    <w:nsid w:val="76E879EE"/>
+    <w:multiLevelType w:val="hybridMultilevel"/>
+    <w:tmpl w:val="0C5A263C"/>
+    <w:lvl w:ilvl="0" w:tplc="4009000F">
+      <w:start w:val="1"/>
+      <w:numFmt w:val="decimal"/>
+      <w:lvlText w:val="%1."/>
+      <w:lvlJc w:val="left"/>
+      <w:pPr>
+        <w:ind w:left="720" w:hanging="360"/>
+      </w:pPr>
+      <w:rPr>
+        <w:rFonts w:hint="default"/>
+      </w:rPr>
+    </w:lvl>
+    <w:lvl w:ilvl="1" w:tplc="40090019" w:tentative="1">
+      <w:start w:val="1"/>
+      <w:numFmt w:val="lowerLetter"/>
+      <w:lvlText w:val="%2."/>
+      <w:lvlJc w:val="left"/>
+      <w:pPr>
+        <w:ind w:left="1440" w:hanging="360"/>
+      </w:pPr>
+    </w:lvl>
+    <w:lvl w:ilvl="2" w:tplc="4009001B" w:tentative="1">
+      <w:start w:val="1"/>
+      <w:numFmt w:val="lowerRoman"/>
+      <w:lvlText w:val="%3."/>
+      <w:lvlJc w:val="right"/>
+      <w:pPr>
+        <w:ind w:left="2160" w:hanging="180"/>
+      </w:pPr>
+    </w:lvl>
+    <w:lvl w:ilvl="3" w:tplc="4009000F" w:tentative="1">
+      <w:start w:val="1"/>
+      <w:numFmt w:val="decimal"/>
+      <w:lvlText w:val="%4."/>
+      <w:lvlJc w:val="left"/>
+      <w:pPr>
+        <w:ind w:left="2880" w:hanging="360"/>
+      </w:pPr>
+    </w:lvl>
+    <w:lvl w:ilvl="4" w:tplc="40090019" w:tentative="1">
+      <w:start w:val="1"/>
+      <w:numFmt w:val="lowerLetter"/>
+      <w:lvlText w:val="%5."/>
+      <w:lvlJc w:val="left"/>
+      <w:pPr>
+        <w:ind w:left="3600" w:hanging="360"/>
+      </w:pPr>
+    </w:lvl>
+    <w:lvl w:ilvl="5" w:tplc="4009001B" w:tentative="1">
+      <w:start w:val="1"/>
+      <w:numFmt w:val="lowerRoman"/>
+      <w:lvlText w:val="%6."/>
+      <w:lvlJc w:val="right"/>
+      <w:pPr>
+        <w:ind w:left="4320" w:hanging="180"/>
+      </w:pPr>
+    </w:lvl>
+    <w:lvl w:ilvl="6" w:tplc="4009000F" w:tentative="1">
+      <w:start w:val="1"/>
+      <w:numFmt w:val="decimal"/>
+      <w:lvlText w:val="%7."/>
+      <w:lvlJc w:val="left"/>
+      <w:pPr>
+        <w:ind w:left="5040" w:hanging="360"/>
+      </w:pPr>
+    </w:lvl>
+    <w:lvl w:ilvl="7" w:tplc="40090019" w:tentative="1">
+      <w:start w:val="1"/>
+      <w:numFmt w:val="lowerLetter"/>
+      <w:lvlText w:val="%8."/>
+      <w:lvlJc w:val="left"/>
+      <w:pPr>
+        <w:ind w:left="5760" w:hanging="360"/>
+      </w:pPr>
+    </w:lvl>
+    <w:lvl w:ilvl="8" w:tplc="4009001B" w:tentative="1">
+      <w:start w:val="1"/>
+      <w:numFmt w:val="lowerRoman"/>
+      <w:lvlText w:val="%9."/>
+      <w:lvlJc w:val="right"/>
+      <w:pPr>
+        <w:ind w:left="6480" w:hanging="180"/>
+      </w:pPr>
+    </w:lvl>
+  </w:abstractNum>
+  <w:abstractNum w:abstractNumId="15" w15:restartNumberingAfterBreak="0">
+    <w:nsid w:val="7790244C"/>
+    <w:multiLevelType w:val="hybridMultilevel"/>
+    <w:tmpl w:val="913E6F54"/>
+    <w:lvl w:ilvl="0" w:tplc="4009000F">
+      <w:start w:val="1"/>
+      <w:numFmt w:val="decimal"/>
+      <w:lvlText w:val="%1."/>
+      <w:lvlJc w:val="left"/>
+      <w:pPr>
+        <w:ind w:left="720" w:hanging="360"/>
+      </w:pPr>
+      <w:rPr>
+        <w:rFonts w:hint="default"/>
+      </w:rPr>
+    </w:lvl>
+    <w:lvl w:ilvl="1" w:tplc="40090019" w:tentative="1">
+      <w:start w:val="1"/>
+      <w:numFmt w:val="lowerLetter"/>
+      <w:lvlText w:val="%2."/>
+      <w:lvlJc w:val="left"/>
+      <w:pPr>
+        <w:ind w:left="1440" w:hanging="360"/>
+      </w:pPr>
+    </w:lvl>
+    <w:lvl w:ilvl="2" w:tplc="4009001B" w:tentative="1">
+      <w:start w:val="1"/>
+      <w:numFmt w:val="lowerRoman"/>
+      <w:lvlText w:val="%3."/>
+      <w:lvlJc w:val="right"/>
+      <w:pPr>
+        <w:ind w:left="2160" w:hanging="180"/>
+      </w:pPr>
+    </w:lvl>
+    <w:lvl w:ilvl="3" w:tplc="4009000F" w:tentative="1">
+      <w:start w:val="1"/>
+      <w:numFmt w:val="decimal"/>
+      <w:lvlText w:val="%4."/>
+      <w:lvlJc w:val="left"/>
+      <w:pPr>
+        <w:ind w:left="2880" w:hanging="360"/>
+      </w:pPr>
+    </w:lvl>
+    <w:lvl w:ilvl="4" w:tplc="40090019" w:tentative="1">
+      <w:start w:val="1"/>
+      <w:numFmt w:val="lowerLetter"/>
+      <w:lvlText w:val="%5."/>
+      <w:lvlJc w:val="left"/>
+      <w:pPr>
+        <w:ind w:left="3600" w:hanging="360"/>
+      </w:pPr>
+    </w:lvl>
+    <w:lvl w:ilvl="5" w:tplc="4009001B" w:tentative="1">
+      <w:start w:val="1"/>
+      <w:numFmt w:val="lowerRoman"/>
+      <w:lvlText w:val="%6."/>
+      <w:lvlJc w:val="right"/>
+      <w:pPr>
+        <w:ind w:left="4320" w:hanging="180"/>
+      </w:pPr>
+    </w:lvl>
+    <w:lvl w:ilvl="6" w:tplc="4009000F" w:tentative="1">
+      <w:start w:val="1"/>
+      <w:numFmt w:val="decimal"/>
+      <w:lvlText w:val="%7."/>
+      <w:lvlJc w:val="left"/>
+      <w:pPr>
+        <w:ind w:left="5040" w:hanging="360"/>
+      </w:pPr>
+    </w:lvl>
+    <w:lvl w:ilvl="7" w:tplc="40090019" w:tentative="1">
+      <w:start w:val="1"/>
+      <w:numFmt w:val="lowerLetter"/>
+      <w:lvlText w:val="%8."/>
+      <w:lvlJc w:val="left"/>
+      <w:pPr>
+        <w:ind w:left="5760" w:hanging="360"/>
+      </w:pPr>
+    </w:lvl>
+    <w:lvl w:ilvl="8" w:tplc="4009001B" w:tentative="1">
+      <w:start w:val="1"/>
+      <w:numFmt w:val="lowerRoman"/>
+      <w:lvlText w:val="%9."/>
+      <w:lvlJc w:val="right"/>
+      <w:pPr>
+        <w:ind w:left="6480" w:hanging="180"/>
+      </w:pPr>
+    </w:lvl>
+  </w:abstractNum>
   <w:num w:numId="1">
     <w:abstractNumId w:val="0"/>
   </w:num>
   <w:num w:numId="2">
-    <w:abstractNumId w:val="13"/>
+    <w:abstractNumId w:val="15"/>
   </w:num>
   <w:num w:numId="3">
     <w:abstractNumId w:val="9"/>
@@ -20367,7 +21698,7 @@
     <w:abstractNumId w:val="1"/>
   </w:num>
   <w:num w:numId="6">
-    <w:abstractNumId w:val="12"/>
+    <w:abstractNumId w:val="14"/>
   </w:num>
   <w:num w:numId="7">
     <w:abstractNumId w:val="5"/>
@@ -20376,7 +21707,7 @@
     <w:abstractNumId w:val="10"/>
   </w:num>
   <w:num w:numId="9">
-    <w:abstractNumId w:val="11"/>
+    <w:abstractNumId w:val="12"/>
   </w:num>
   <w:num w:numId="10">
     <w:abstractNumId w:val="6"/>
@@ -20392,6 +21723,12 @@
   </w:num>
   <w:num w:numId="14">
     <w:abstractNumId w:val="7"/>
+  </w:num>
+  <w:num w:numId="15">
+    <w:abstractNumId w:val="13"/>
+  </w:num>
+  <w:num w:numId="16">
+    <w:abstractNumId w:val="11"/>
   </w:num>
 </w:numbering>
 </file>

</xml_diff>